<commit_message>
Adds Spring 2020 initial materials
</commit_message>
<xml_diff>
--- a/143/CS 143 Syllabus.docx
+++ b/143/CS 143 Syllabus.docx
@@ -2,8 +2,6 @@
 <file path=word/document.xml><?xml version="1.0" encoding="utf-8"?>
 <w:document xmlns:wpc="http://schemas.microsoft.com/office/word/2010/wordprocessingCanvas" xmlns:cx="http://schemas.microsoft.com/office/drawing/2014/chartex" xmlns:cx1="http://schemas.microsoft.com/office/drawing/2015/9/8/chartex" xmlns:cx2="http://schemas.microsoft.com/office/drawing/2015/10/21/chartex" xmlns:cx3="http://schemas.microsoft.com/office/drawing/2016/5/9/chartex" xmlns:cx4="http://schemas.microsoft.com/office/drawing/2016/5/10/chartex" xmlns:cx5="http://schemas.microsoft.com/office/drawing/2016/5/11/chartex" xmlns:cx6="http://schemas.microsoft.com/office/drawing/2016/5/12/chartex" xmlns:cx7="http://schemas.microsoft.com/office/drawing/2016/5/13/chartex" xmlns:cx8="http://schemas.microsoft.com/office/drawing/2016/5/14/chartex" xmlns:mc="http://schemas.openxmlformats.org/markup-compatibility/2006" xmlns:aink="http://schemas.microsoft.com/office/drawing/2016/ink" xmlns:am3d="http://schemas.microsoft.com/office/drawing/2017/model3d" xmlns:o="urn:schemas-microsoft-com:office:office" xmlns:r="http://schemas.openxmlformats.org/officeDocument/2006/relationships" xmlns:m="http://schemas.openxmlformats.org/officeDocument/2006/math" xmlns:v="urn:schemas-microsoft-com:vml" xmlns:wp14="http://schemas.microsoft.com/office/word/2010/wordprocessingDrawing" xmlns:wp="http://schemas.openxmlformats.org/drawingml/2006/wordprocessingDrawing" xmlns:w10="urn:schemas-microsoft-com:office:word" xmlns:w="http://schemas.openxmlformats.org/wordprocessingml/2006/main" xmlns:w14="http://schemas.microsoft.com/office/word/2010/wordml" xmlns:w15="http://schemas.microsoft.com/office/word/2012/wordml" xmlns:w16cid="http://schemas.microsoft.com/office/word/2016/wordml/cid" xmlns:w16se="http://schemas.microsoft.com/office/word/2015/wordml/symex" xmlns:wpg="http://schemas.microsoft.com/office/word/2010/wordprocessingGroup" xmlns:wpi="http://schemas.microsoft.com/office/word/2010/wordprocessingInk" xmlns:wne="http://schemas.microsoft.com/office/word/2006/wordml" xmlns:wps="http://schemas.microsoft.com/office/word/2010/wordprocessingShape" mc:Ignorable="w14 w15 w16se w16cid wp14">
   <w:body>
-    <w:bookmarkStart w:id="0" w:name="_GoBack"/>
-    <w:bookmarkEnd w:id="0"/>
     <w:p>
       <w:pPr>
         <w:pStyle w:val="Title"/>
@@ -4180,7 +4178,14 @@
           <w:rFonts w:ascii="Andale Mono" w:hAnsi="Andale Mono"/>
           <w:b/>
         </w:rPr>
-        <w:t>Winter 2020 Quarter</w:t>
+        <w:t>Spring</w:t>
+      </w:r>
+      <w:r>
+        <w:rPr>
+          <w:rFonts w:ascii="Andale Mono" w:hAnsi="Andale Mono"/>
+          <w:b/>
+        </w:rPr>
+        <w:t xml:space="preserve"> 2020 Quarter</w:t>
       </w:r>
     </w:p>
     <w:p>
@@ -4192,32 +4197,33 @@
           <w:b/>
         </w:rPr>
       </w:pPr>
-      <w:bookmarkStart w:id="1" w:name="_Toc509386059"/>
-      <w:bookmarkStart w:id="2" w:name="_Toc510519455"/>
-      <w:bookmarkStart w:id="3" w:name="_Toc510519730"/>
-      <w:bookmarkStart w:id="4" w:name="_Toc513565969"/>
-      <w:bookmarkStart w:id="5" w:name="_Toc513566254"/>
-      <w:bookmarkStart w:id="6" w:name="_Toc513566343"/>
-      <w:bookmarkStart w:id="7" w:name="_Toc515994811"/>
-      <w:bookmarkStart w:id="8" w:name="_Toc515994951"/>
-      <w:bookmarkStart w:id="9" w:name="_Toc515995090"/>
-      <w:bookmarkStart w:id="10" w:name="_Toc515995136"/>
-      <w:bookmarkStart w:id="11" w:name="_Toc515996157"/>
-      <w:bookmarkStart w:id="12" w:name="_Toc524353254"/>
-      <w:bookmarkStart w:id="13" w:name="_Toc524353412"/>
-      <w:bookmarkStart w:id="14" w:name="_Toc524358438"/>
-      <w:bookmarkStart w:id="15" w:name="_Toc524358515"/>
-      <w:bookmarkStart w:id="16" w:name="_Toc524358585"/>
-      <w:bookmarkStart w:id="17" w:name="_Toc524358665"/>
-      <w:bookmarkStart w:id="18" w:name="_Toc17750109"/>
-      <w:bookmarkStart w:id="19" w:name="_Toc17750314"/>
-      <w:bookmarkStart w:id="20" w:name="_Toc28800559"/>
+      <w:bookmarkStart w:id="0" w:name="_Toc509386059"/>
+      <w:bookmarkStart w:id="1" w:name="_Toc510519455"/>
+      <w:bookmarkStart w:id="2" w:name="_Toc510519730"/>
+      <w:bookmarkStart w:id="3" w:name="_Toc513565969"/>
+      <w:bookmarkStart w:id="4" w:name="_Toc513566254"/>
+      <w:bookmarkStart w:id="5" w:name="_Toc513566343"/>
+      <w:bookmarkStart w:id="6" w:name="_Toc515994811"/>
+      <w:bookmarkStart w:id="7" w:name="_Toc515994951"/>
+      <w:bookmarkStart w:id="8" w:name="_Toc515995090"/>
+      <w:bookmarkStart w:id="9" w:name="_Toc515995136"/>
+      <w:bookmarkStart w:id="10" w:name="_Toc515996157"/>
+      <w:bookmarkStart w:id="11" w:name="_Toc524353254"/>
+      <w:bookmarkStart w:id="12" w:name="_Toc524353412"/>
+      <w:bookmarkStart w:id="13" w:name="_Toc524358438"/>
+      <w:bookmarkStart w:id="14" w:name="_Toc524358515"/>
+      <w:bookmarkStart w:id="15" w:name="_Toc524358585"/>
+      <w:bookmarkStart w:id="16" w:name="_Toc524358665"/>
+      <w:bookmarkStart w:id="17" w:name="_Toc17750109"/>
+      <w:bookmarkStart w:id="18" w:name="_Toc17750314"/>
+      <w:bookmarkStart w:id="19" w:name="_Toc28800559"/>
       <w:r>
         <w:rPr>
           <w:b/>
         </w:rPr>
         <w:t>Course Details</w:t>
       </w:r>
+      <w:bookmarkEnd w:id="0"/>
       <w:bookmarkEnd w:id="1"/>
       <w:bookmarkEnd w:id="2"/>
       <w:bookmarkEnd w:id="3"/>
@@ -4237,7 +4243,6 @@
       <w:bookmarkEnd w:id="17"/>
       <w:bookmarkEnd w:id="18"/>
       <w:bookmarkEnd w:id="19"/>
-      <w:bookmarkEnd w:id="20"/>
     </w:p>
     <w:tbl>
       <w:tblPr>
@@ -4459,76 +4464,16 @@
                 <w:szCs w:val="24"/>
               </w:rPr>
             </w:pPr>
-            <w:r>
-              <w:rPr>
-                <w:sz w:val="24"/>
-                <w:szCs w:val="24"/>
-              </w:rPr>
-              <w:t>Mon/Wed 11-noon</w:t>
-            </w:r>
-            <w:r>
-              <w:rPr>
-                <w:sz w:val="24"/>
-                <w:szCs w:val="24"/>
-              </w:rPr>
-              <w:t xml:space="preserve"> in my office 2813</w:t>
-            </w:r>
-            <w:r>
-              <w:rPr>
-                <w:sz w:val="24"/>
-                <w:szCs w:val="24"/>
-              </w:rPr>
-              <w:t xml:space="preserve">; </w:t>
-            </w:r>
-            <w:r>
-              <w:rPr>
-                <w:sz w:val="24"/>
-                <w:szCs w:val="24"/>
-              </w:rPr>
-              <w:br/>
-            </w:r>
-            <w:r>
-              <w:rPr>
-                <w:sz w:val="24"/>
-                <w:szCs w:val="24"/>
-              </w:rPr>
-              <w:t>Fri</w:t>
-            </w:r>
-            <w:r>
-              <w:rPr>
-                <w:sz w:val="24"/>
-                <w:szCs w:val="24"/>
-              </w:rPr>
-              <w:t xml:space="preserve"> 11-1pm</w:t>
-            </w:r>
-            <w:r>
-              <w:rPr>
-                <w:sz w:val="24"/>
-                <w:szCs w:val="24"/>
-              </w:rPr>
-              <w:t xml:space="preserve"> in the CSELC 2516</w:t>
-            </w:r>
-            <w:r>
-              <w:rPr>
-                <w:sz w:val="24"/>
-                <w:szCs w:val="24"/>
-              </w:rPr>
-              <w:t xml:space="preserve">; </w:t>
-            </w:r>
-            <w:r>
-              <w:rPr>
-                <w:sz w:val="24"/>
-                <w:szCs w:val="24"/>
-              </w:rPr>
-              <w:br/>
-            </w:r>
-            <w:r>
-              <w:rPr>
-                <w:sz w:val="24"/>
-                <w:szCs w:val="24"/>
-              </w:rPr>
-              <w:t>or by appt.</w:t>
-            </w:r>
+            <w:hyperlink r:id="rId9" w:history="1">
+              <w:r>
+                <w:rPr>
+                  <w:rStyle w:val="Hyperlink"/>
+                  <w:sz w:val="24"/>
+                  <w:szCs w:val="24"/>
+                </w:rPr>
+                <w:t>By appointment</w:t>
+              </w:r>
+            </w:hyperlink>
           </w:p>
         </w:tc>
       </w:tr>
@@ -4710,11 +4655,11 @@
           <w:szCs w:val="24"/>
         </w:rPr>
       </w:pPr>
-      <w:bookmarkStart w:id="21" w:name="_Toc515994813"/>
-      <w:bookmarkStart w:id="22" w:name="_Toc515994952"/>
-      <w:bookmarkStart w:id="23" w:name="_Toc515995091"/>
-      <w:bookmarkStart w:id="24" w:name="_Toc515995137"/>
-      <w:bookmarkStart w:id="25" w:name="_Toc515996158"/>
+      <w:bookmarkStart w:id="20" w:name="_Toc515994813"/>
+      <w:bookmarkStart w:id="21" w:name="_Toc515994952"/>
+      <w:bookmarkStart w:id="22" w:name="_Toc515995091"/>
+      <w:bookmarkStart w:id="23" w:name="_Toc515995137"/>
+      <w:bookmarkStart w:id="24" w:name="_Toc515996158"/>
       <w:r>
         <w:rPr>
           <w:sz w:val="24"/>
@@ -4731,21 +4676,22 @@
           <w:b/>
         </w:rPr>
       </w:pPr>
-      <w:bookmarkStart w:id="26" w:name="_Toc524353255"/>
-      <w:bookmarkStart w:id="27" w:name="_Toc524353413"/>
-      <w:bookmarkStart w:id="28" w:name="_Toc524358439"/>
-      <w:bookmarkStart w:id="29" w:name="_Toc524358516"/>
-      <w:bookmarkStart w:id="30" w:name="_Toc524358586"/>
-      <w:bookmarkStart w:id="31" w:name="_Toc524358666"/>
-      <w:bookmarkStart w:id="32" w:name="_Toc17750110"/>
-      <w:bookmarkStart w:id="33" w:name="_Toc17750315"/>
-      <w:bookmarkStart w:id="34" w:name="_Toc28800560"/>
+      <w:bookmarkStart w:id="25" w:name="_Toc524353255"/>
+      <w:bookmarkStart w:id="26" w:name="_Toc524353413"/>
+      <w:bookmarkStart w:id="27" w:name="_Toc524358439"/>
+      <w:bookmarkStart w:id="28" w:name="_Toc524358516"/>
+      <w:bookmarkStart w:id="29" w:name="_Toc524358586"/>
+      <w:bookmarkStart w:id="30" w:name="_Toc524358666"/>
+      <w:bookmarkStart w:id="31" w:name="_Toc17750110"/>
+      <w:bookmarkStart w:id="32" w:name="_Toc17750315"/>
+      <w:bookmarkStart w:id="33" w:name="_Toc28800560"/>
       <w:r>
         <w:rPr>
           <w:b/>
         </w:rPr>
         <w:t>Course Outcomes</w:t>
       </w:r>
+      <w:bookmarkEnd w:id="20"/>
       <w:bookmarkEnd w:id="21"/>
       <w:bookmarkEnd w:id="22"/>
       <w:bookmarkEnd w:id="23"/>
@@ -4759,7 +4705,6 @@
       <w:bookmarkEnd w:id="31"/>
       <w:bookmarkEnd w:id="32"/>
       <w:bookmarkEnd w:id="33"/>
-      <w:bookmarkEnd w:id="34"/>
     </w:p>
     <w:p>
       <w:pPr>
@@ -4773,31 +4718,31 @@
           <w:sz w:val="24"/>
         </w:rPr>
       </w:pPr>
-      <w:bookmarkStart w:id="35" w:name="_Toc17750111"/>
-      <w:bookmarkStart w:id="36" w:name="_Toc509386061"/>
-      <w:bookmarkStart w:id="37" w:name="_Toc510519457"/>
-      <w:bookmarkStart w:id="38" w:name="_Toc510519732"/>
-      <w:bookmarkStart w:id="39" w:name="_Toc513565971"/>
-      <w:bookmarkStart w:id="40" w:name="_Toc513566256"/>
-      <w:bookmarkStart w:id="41" w:name="_Toc513566345"/>
-      <w:bookmarkStart w:id="42" w:name="_Toc515994820"/>
-      <w:bookmarkStart w:id="43" w:name="_Toc515994953"/>
-      <w:bookmarkStart w:id="44" w:name="_Toc515995092"/>
-      <w:bookmarkStart w:id="45" w:name="_Toc515995138"/>
-      <w:bookmarkStart w:id="46" w:name="_Toc515996159"/>
-      <w:bookmarkStart w:id="47" w:name="_Toc524353256"/>
-      <w:bookmarkStart w:id="48" w:name="_Toc524353414"/>
-      <w:bookmarkStart w:id="49" w:name="_Toc524358440"/>
-      <w:bookmarkStart w:id="50" w:name="_Toc524358517"/>
-      <w:bookmarkStart w:id="51" w:name="_Toc524358587"/>
-      <w:bookmarkStart w:id="52" w:name="_Toc524358667"/>
+      <w:bookmarkStart w:id="34" w:name="_Toc17750111"/>
+      <w:bookmarkStart w:id="35" w:name="_Toc509386061"/>
+      <w:bookmarkStart w:id="36" w:name="_Toc510519457"/>
+      <w:bookmarkStart w:id="37" w:name="_Toc510519732"/>
+      <w:bookmarkStart w:id="38" w:name="_Toc513565971"/>
+      <w:bookmarkStart w:id="39" w:name="_Toc513566256"/>
+      <w:bookmarkStart w:id="40" w:name="_Toc513566345"/>
+      <w:bookmarkStart w:id="41" w:name="_Toc515994820"/>
+      <w:bookmarkStart w:id="42" w:name="_Toc515994953"/>
+      <w:bookmarkStart w:id="43" w:name="_Toc515995092"/>
+      <w:bookmarkStart w:id="44" w:name="_Toc515995138"/>
+      <w:bookmarkStart w:id="45" w:name="_Toc515996159"/>
+      <w:bookmarkStart w:id="46" w:name="_Toc524353256"/>
+      <w:bookmarkStart w:id="47" w:name="_Toc524353414"/>
+      <w:bookmarkStart w:id="48" w:name="_Toc524358440"/>
+      <w:bookmarkStart w:id="49" w:name="_Toc524358517"/>
+      <w:bookmarkStart w:id="50" w:name="_Toc524358587"/>
+      <w:bookmarkStart w:id="51" w:name="_Toc524358667"/>
       <w:r>
         <w:rPr>
           <w:sz w:val="24"/>
         </w:rPr>
         <w:t>Design and implement solutions to ambiguous problems.</w:t>
       </w:r>
-      <w:bookmarkEnd w:id="35"/>
+      <w:bookmarkEnd w:id="34"/>
     </w:p>
     <w:p>
       <w:pPr>
@@ -4811,14 +4756,14 @@
           <w:sz w:val="24"/>
         </w:rPr>
       </w:pPr>
-      <w:bookmarkStart w:id="53" w:name="_Toc17750112"/>
+      <w:bookmarkStart w:id="52" w:name="_Toc17750112"/>
       <w:r>
         <w:rPr>
           <w:sz w:val="24"/>
         </w:rPr>
         <w:t>Read and write code using Object Oriented Programming principles, including: classes, Objects, encapsulation, inheritance and interfaces</w:t>
       </w:r>
-      <w:bookmarkEnd w:id="53"/>
+      <w:bookmarkEnd w:id="52"/>
     </w:p>
     <w:p>
       <w:pPr>
@@ -4832,14 +4777,14 @@
           <w:sz w:val="24"/>
         </w:rPr>
       </w:pPr>
-      <w:bookmarkStart w:id="54" w:name="_Toc17750113"/>
+      <w:bookmarkStart w:id="53" w:name="_Toc17750113"/>
       <w:r>
         <w:rPr>
           <w:sz w:val="24"/>
         </w:rPr>
         <w:t>Implement, utilize, and compare List implementations (Array and Node)</w:t>
       </w:r>
-      <w:bookmarkEnd w:id="54"/>
+      <w:bookmarkEnd w:id="53"/>
     </w:p>
     <w:p>
       <w:pPr>
@@ -4853,14 +4798,14 @@
           <w:sz w:val="24"/>
         </w:rPr>
       </w:pPr>
-      <w:bookmarkStart w:id="55" w:name="_Toc17750114"/>
+      <w:bookmarkStart w:id="54" w:name="_Toc17750114"/>
       <w:r>
         <w:rPr>
           <w:sz w:val="24"/>
         </w:rPr>
         <w:t>Implement, utilize, and compare Collection interfaces and classes, including: abstractions (List, Set, Map, Stack, Queue) and implementations (Hash Table and Tree)</w:t>
       </w:r>
-      <w:bookmarkEnd w:id="55"/>
+      <w:bookmarkEnd w:id="54"/>
     </w:p>
     <w:p>
       <w:pPr>
@@ -4874,14 +4819,14 @@
           <w:sz w:val="24"/>
         </w:rPr>
       </w:pPr>
-      <w:bookmarkStart w:id="56" w:name="_Toc17750115"/>
+      <w:bookmarkStart w:id="55" w:name="_Toc17750115"/>
       <w:r>
         <w:rPr>
           <w:sz w:val="24"/>
         </w:rPr>
         <w:t>Read and write recursive methods, including recursive tracing and helper functions</w:t>
       </w:r>
-      <w:bookmarkEnd w:id="56"/>
+      <w:bookmarkEnd w:id="55"/>
     </w:p>
     <w:p>
       <w:pPr>
@@ -4895,14 +4840,14 @@
           <w:sz w:val="24"/>
         </w:rPr>
       </w:pPr>
-      <w:bookmarkStart w:id="57" w:name="_Toc17750116"/>
+      <w:bookmarkStart w:id="56" w:name="_Toc17750116"/>
       <w:r>
         <w:rPr>
           <w:sz w:val="24"/>
         </w:rPr>
         <w:t>Process data, including: searching and sorting</w:t>
       </w:r>
-      <w:bookmarkEnd w:id="57"/>
+      <w:bookmarkEnd w:id="56"/>
     </w:p>
     <w:p>
       <w:pPr>
@@ -4916,14 +4861,14 @@
           <w:sz w:val="24"/>
         </w:rPr>
       </w:pPr>
-      <w:bookmarkStart w:id="58" w:name="_Toc17750117"/>
+      <w:bookmarkStart w:id="57" w:name="_Toc17750117"/>
       <w:r>
         <w:rPr>
           <w:sz w:val="24"/>
         </w:rPr>
         <w:t>Analyze code in regard to complexity, performance analysis, and dynamic memory management</w:t>
       </w:r>
-      <w:bookmarkEnd w:id="58"/>
+      <w:bookmarkEnd w:id="57"/>
     </w:p>
     <w:p>
       <w:pPr>
@@ -4933,9 +4878,18 @@
           <w:b/>
         </w:rPr>
       </w:pPr>
-      <w:bookmarkStart w:id="59" w:name="_Toc17750118"/>
-      <w:bookmarkStart w:id="60" w:name="_Toc17750316"/>
-      <w:bookmarkStart w:id="61" w:name="_Toc28800561"/>
+      <w:bookmarkStart w:id="58" w:name="_Toc17750118"/>
+      <w:bookmarkStart w:id="59" w:name="_Toc17750316"/>
+      <w:bookmarkStart w:id="60" w:name="_Toc28800561"/>
+    </w:p>
+    <w:p>
+      <w:pPr>
+        <w:pStyle w:val="Heading2"/>
+        <w:jc w:val="both"/>
+        <w:rPr>
+          <w:b/>
+        </w:rPr>
+      </w:pPr>
       <w:r>
         <w:rPr>
           <w:b/>
@@ -4943,6 +4897,7 @@
         <w:lastRenderedPageBreak/>
         <w:t>Prerequisite</w:t>
       </w:r>
+      <w:bookmarkEnd w:id="35"/>
       <w:bookmarkEnd w:id="36"/>
       <w:bookmarkEnd w:id="37"/>
       <w:bookmarkEnd w:id="38"/>
@@ -4959,10 +4914,9 @@
       <w:bookmarkEnd w:id="49"/>
       <w:bookmarkEnd w:id="50"/>
       <w:bookmarkEnd w:id="51"/>
-      <w:bookmarkEnd w:id="52"/>
+      <w:bookmarkEnd w:id="58"/>
       <w:bookmarkEnd w:id="59"/>
       <w:bookmarkEnd w:id="60"/>
-      <w:bookmarkEnd w:id="61"/>
     </w:p>
     <w:p>
       <w:pPr>
@@ -5008,14 +4962,14 @@
           <w:b/>
         </w:rPr>
       </w:pPr>
-      <w:bookmarkStart w:id="62" w:name="_Toc28800562"/>
+      <w:bookmarkStart w:id="61" w:name="_Toc28800562"/>
       <w:r>
         <w:rPr>
           <w:b/>
         </w:rPr>
         <w:t>Topic Coverage</w:t>
       </w:r>
-      <w:bookmarkEnd w:id="62"/>
+      <w:bookmarkEnd w:id="61"/>
     </w:p>
     <w:p/>
     <w:tbl>
@@ -5041,97 +4995,6 @@
         <w:gridCol w:w="4050"/>
         <w:gridCol w:w="2610"/>
       </w:tblGrid>
-      <w:tr>
-        <w:trPr>
-          <w:jc w:val="center"/>
-        </w:trPr>
-        <w:tc>
-          <w:tcPr>
-            <w:tcW w:w="1162" w:type="dxa"/>
-            <w:tcBorders>
-              <w:top w:val="outset" w:sz="6" w:space="0" w:color="auto"/>
-              <w:left w:val="outset" w:sz="6" w:space="0" w:color="auto"/>
-              <w:bottom w:val="outset" w:sz="6" w:space="0" w:color="auto"/>
-              <w:right w:val="outset" w:sz="6" w:space="0" w:color="auto"/>
-            </w:tcBorders>
-            <w:shd w:val="clear" w:color="auto" w:fill="auto"/>
-            <w:vAlign w:val="center"/>
-          </w:tcPr>
-          <w:p>
-            <w:pPr>
-              <w:spacing w:after="0" w:line="240" w:lineRule="auto"/>
-              <w:jc w:val="left"/>
-              <w:rPr>
-                <w:rFonts w:eastAsia="Times New Roman" w:cs="Times New Roman"/>
-                <w:sz w:val="24"/>
-                <w:szCs w:val="28"/>
-              </w:rPr>
-            </w:pPr>
-            <w:r>
-              <w:rPr>
-                <w:rFonts w:eastAsia="Times New Roman" w:cs="Times New Roman"/>
-                <w:sz w:val="24"/>
-                <w:szCs w:val="28"/>
-              </w:rPr>
-              <w:t>Week 0</w:t>
-            </w:r>
-          </w:p>
-        </w:tc>
-        <w:tc>
-          <w:tcPr>
-            <w:tcW w:w="4050" w:type="dxa"/>
-            <w:tcBorders>
-              <w:top w:val="outset" w:sz="6" w:space="0" w:color="auto"/>
-              <w:left w:val="outset" w:sz="6" w:space="0" w:color="auto"/>
-              <w:bottom w:val="outset" w:sz="6" w:space="0" w:color="auto"/>
-              <w:right w:val="outset" w:sz="6" w:space="0" w:color="auto"/>
-            </w:tcBorders>
-            <w:shd w:val="clear" w:color="auto" w:fill="auto"/>
-            <w:vAlign w:val="center"/>
-          </w:tcPr>
-          <w:p>
-            <w:pPr>
-              <w:spacing w:after="0" w:line="240" w:lineRule="auto"/>
-              <w:jc w:val="left"/>
-              <w:rPr>
-                <w:rFonts w:eastAsia="Times New Roman" w:cs="Times New Roman"/>
-                <w:sz w:val="24"/>
-                <w:szCs w:val="28"/>
-              </w:rPr>
-            </w:pPr>
-            <w:r>
-              <w:rPr>
-                <w:rFonts w:eastAsia="Times New Roman" w:cs="Times New Roman"/>
-                <w:sz w:val="24"/>
-                <w:szCs w:val="28"/>
-              </w:rPr>
-              <w:t>CS141 Review+</w:t>
-            </w:r>
-          </w:p>
-        </w:tc>
-        <w:tc>
-          <w:tcPr>
-            <w:tcW w:w="2610" w:type="dxa"/>
-            <w:tcBorders>
-              <w:top w:val="outset" w:sz="6" w:space="0" w:color="auto"/>
-              <w:left w:val="outset" w:sz="6" w:space="0" w:color="auto"/>
-              <w:bottom w:val="outset" w:sz="6" w:space="0" w:color="auto"/>
-              <w:right w:val="outset" w:sz="6" w:space="0" w:color="auto"/>
-            </w:tcBorders>
-          </w:tcPr>
-          <w:p>
-            <w:pPr>
-              <w:spacing w:after="0" w:line="240" w:lineRule="auto"/>
-              <w:jc w:val="left"/>
-              <w:rPr>
-                <w:rFonts w:eastAsia="Times New Roman" w:cs="Times New Roman"/>
-                <w:sz w:val="24"/>
-                <w:szCs w:val="28"/>
-              </w:rPr>
-            </w:pPr>
-          </w:p>
-        </w:tc>
-      </w:tr>
       <w:tr>
         <w:trPr>
           <w:jc w:val="center"/>
@@ -5198,8 +5061,10 @@
                 <w:sz w:val="24"/>
                 <w:szCs w:val="28"/>
               </w:rPr>
-              <w:t>CS141 Review+ (cont.)</w:t>
+              <w:t xml:space="preserve">CS141 Review+ </w:t>
             </w:r>
+            <w:bookmarkStart w:id="62" w:name="_GoBack"/>
+            <w:bookmarkEnd w:id="62"/>
           </w:p>
         </w:tc>
         <w:tc>
@@ -5325,7 +5190,17 @@
                 <w:sz w:val="24"/>
                 <w:szCs w:val="28"/>
               </w:rPr>
-              <w:t>EXAM 1: Sunday 1/26</w:t>
+              <w:t xml:space="preserve">EXAM 1: Sunday </w:t>
+            </w:r>
+            <w:r>
+              <w:rPr>
+                <w:rFonts w:eastAsia="Times New Roman" w:cs="Times New Roman"/>
+                <w:b/>
+                <w:bCs/>
+                <w:sz w:val="24"/>
+                <w:szCs w:val="28"/>
+              </w:rPr>
+              <w:t>4/26</w:t>
             </w:r>
           </w:p>
         </w:tc>
@@ -5660,7 +5535,7 @@
                 <w:sz w:val="24"/>
                 <w:szCs w:val="28"/>
               </w:rPr>
-              <w:t>2/16</w:t>
+              <w:t>5/17</w:t>
             </w:r>
           </w:p>
         </w:tc>
@@ -5995,7 +5870,7 @@
                 <w:sz w:val="24"/>
                 <w:szCs w:val="28"/>
               </w:rPr>
-              <w:t>3/8</w:t>
+              <w:t>5/31</w:t>
             </w:r>
           </w:p>
         </w:tc>
@@ -6247,7 +6122,7 @@
                 <w:sz w:val="24"/>
                 <w:szCs w:val="28"/>
               </w:rPr>
-              <w:t>3/25</w:t>
+              <w:t>6/19</w:t>
             </w:r>
           </w:p>
         </w:tc>
@@ -6534,7 +6409,8 @@
           <w:szCs w:val="28"/>
         </w:rPr>
       </w:pPr>
-      <w:hyperlink r:id="rId9" w:history="1">
+      <w:hyperlink r:id="rId10" w:history="1">
+        <w:proofErr w:type="spellStart"/>
         <w:r>
           <w:rPr>
             <w:rStyle w:val="Hyperlink"/>
@@ -6543,7 +6419,18 @@
             <w:sz w:val="28"/>
             <w:szCs w:val="28"/>
           </w:rPr>
-          <w:t>JGrasp IDE</w:t>
+          <w:t>JGrasp</w:t>
+        </w:r>
+        <w:proofErr w:type="spellEnd"/>
+        <w:r>
+          <w:rPr>
+            <w:rStyle w:val="Hyperlink"/>
+            <w:i/>
+            <w:iCs/>
+            <w:sz w:val="28"/>
+            <w:szCs w:val="28"/>
+          </w:rPr>
+          <w:t xml:space="preserve"> IDE</w:t>
         </w:r>
       </w:hyperlink>
       <w:r>
@@ -6723,7 +6610,7 @@
         </w:rPr>
         <w:t xml:space="preserve">e-Learning at </w:t>
       </w:r>
-      <w:hyperlink r:id="rId10" w:history="1">
+      <w:hyperlink r:id="rId11" w:history="1">
         <w:r>
           <w:rPr>
             <w:rStyle w:val="Hyperlink"/>
@@ -6740,7 +6627,7 @@
         </w:rPr>
         <w:t xml:space="preserve">, (206) 546-6966, visit Building 1200, or </w:t>
       </w:r>
-      <w:hyperlink r:id="rId11" w:history="1">
+      <w:hyperlink r:id="rId12" w:history="1">
         <w:r>
           <w:rPr>
             <w:rStyle w:val="Hyperlink"/>
@@ -6765,7 +6652,7 @@
         </w:rPr>
         <w:t xml:space="preserve"> basic computing support is also available on campus at the </w:t>
       </w:r>
-      <w:hyperlink r:id="rId12" w:history="1">
+      <w:hyperlink r:id="rId13" w:history="1">
         <w:r>
           <w:rPr>
             <w:rStyle w:val="Hyperlink"/>
@@ -6812,7 +6699,7 @@
         </w:rPr>
         <w:t xml:space="preserve"> </w:t>
       </w:r>
-      <w:hyperlink r:id="rId13" w:history="1">
+      <w:hyperlink r:id="rId14" w:history="1">
         <w:r>
           <w:rPr>
             <w:rStyle w:val="Hyperlink"/>
@@ -7402,14 +7289,30 @@
                 <w:sz w:val="28"/>
                 <w:szCs w:val="28"/>
               </w:rPr>
-              <w:t> Homework</w:t>
+              <w:t> </w:t>
+            </w:r>
+            <w:proofErr w:type="spellStart"/>
+            <w:r>
+              <w:rPr>
+                <w:sz w:val="28"/>
+                <w:szCs w:val="28"/>
+              </w:rPr>
+              <w:t>Homework</w:t>
             </w:r>
             <w:r>
               <w:rPr>
                 <w:sz w:val="28"/>
                 <w:szCs w:val="28"/>
               </w:rPr>
-              <w:t xml:space="preserve">s </w:t>
+              <w:t>s</w:t>
+            </w:r>
+            <w:proofErr w:type="spellEnd"/>
+            <w:r>
+              <w:rPr>
+                <w:sz w:val="28"/>
+                <w:szCs w:val="28"/>
+              </w:rPr>
+              <w:t xml:space="preserve"> </w:t>
             </w:r>
             <w:r>
               <w:rPr>
@@ -7967,7 +7870,7 @@
         </w:rPr>
         <w:t xml:space="preserve">More information available here: </w:t>
       </w:r>
-      <w:hyperlink r:id="rId14" w:history="1">
+      <w:hyperlink r:id="rId15" w:history="1">
         <w:r>
           <w:rPr>
             <w:rStyle w:val="Hyperlink"/>
@@ -8499,10 +8402,10 @@
             <v:path o:extrusionok="f" gradientshapeok="t" o:connecttype="rect"/>
             <o:lock v:ext="edit" aspectratio="t"/>
           </v:shapetype>
-          <v:shape id="_x0000_i1025" type="#_x0000_t75" alt="" style="width:290.4pt;height:210pt;mso-width-percent:0;mso-height-percent:0;mso-width-percent:0;mso-height-percent:0" o:ole="">
-            <v:imagedata r:id="rId15" o:title=""/>
+          <v:shape id="_x0000_i1025" type="#_x0000_t75" alt="" style="width:290.35pt;height:209.65pt;mso-width-percent:0;mso-height-percent:0;mso-width-percent:0;mso-height-percent:0" o:ole="">
+            <v:imagedata r:id="rId16" o:title=""/>
           </v:shape>
-          <o:OLEObject Type="Embed" ProgID="Excel.Sheet.8" ShapeID="_x0000_i1025" DrawAspect="Content" ObjectID="_1644332362" r:id="rId16"/>
+          <o:OLEObject Type="Embed" ProgID="Excel.Sheet.8" ShapeID="_x0000_i1025" DrawAspect="Content" ObjectID="_1647701619" r:id="rId17"/>
         </w:object>
       </w:r>
     </w:p>
@@ -8744,6 +8647,7 @@
         <w:rPr>
           <w:b/>
         </w:rPr>
+        <w:lastRenderedPageBreak/>
         <w:t>Discussion Expectations</w:t>
       </w:r>
       <w:bookmarkEnd w:id="171"/>
@@ -9319,6 +9223,7 @@
         <w:rPr>
           <w:b/>
         </w:rPr>
+        <w:lastRenderedPageBreak/>
         <w:t>Getting Unstuck</w:t>
       </w:r>
       <w:bookmarkEnd w:id="195"/>
@@ -9486,7 +9391,7 @@
         </w:rPr>
         <w:t xml:space="preserve">No really, this is actually </w:t>
       </w:r>
-      <w:hyperlink r:id="rId17" w:history="1">
+      <w:hyperlink r:id="rId18" w:history="1">
         <w:r>
           <w:rPr>
             <w:rStyle w:val="Hyperlink"/>
@@ -9655,6 +9560,7 @@
         <w:rPr>
           <w:b/>
         </w:rPr>
+        <w:lastRenderedPageBreak/>
         <w:t>Letter of Recommendation Requests</w:t>
       </w:r>
       <w:bookmarkEnd w:id="208"/>
@@ -9912,6 +9818,7 @@
         <w:rPr>
           <w:b/>
         </w:rPr>
+        <w:lastRenderedPageBreak/>
         <w:t>Student Services</w:t>
       </w:r>
       <w:bookmarkEnd w:id="221"/>
@@ -10054,7 +9961,7 @@
         </w:rPr>
         <w:t xml:space="preserve">You can read Shoreline’s </w:t>
       </w:r>
-      <w:hyperlink r:id="rId18" w:history="1">
+      <w:hyperlink r:id="rId19" w:history="1">
         <w:r>
           <w:rPr>
             <w:rStyle w:val="Hyperlink"/>
@@ -10156,7 +10063,7 @@
         </w:rPr>
         <w:t xml:space="preserve"> </w:t>
       </w:r>
-      <w:hyperlink r:id="rId19" w:history="1">
+      <w:hyperlink r:id="rId20" w:history="1">
         <w:r>
           <w:rPr>
             <w:rStyle w:val="Hyperlink"/>
@@ -10324,7 +10231,7 @@
         </w:rPr>
         <w:t xml:space="preserve"> assistance or to apply to become a tutor, please visit our office in 4228 (Library), email </w:t>
       </w:r>
-      <w:hyperlink r:id="rId20" w:history="1">
+      <w:hyperlink r:id="rId21" w:history="1">
         <w:r>
           <w:rPr>
             <w:rStyle w:val="Hyperlink"/>
@@ -10354,7 +10261,7 @@
         </w:rPr>
         <w:t xml:space="preserve"> webpage: </w:t>
       </w:r>
-      <w:hyperlink r:id="rId21" w:history="1">
+      <w:hyperlink r:id="rId22" w:history="1">
         <w:r>
           <w:rPr>
             <w:rStyle w:val="Hyperlink"/>
@@ -10420,6 +10327,7 @@
         <w:rPr>
           <w:b/>
         </w:rPr>
+        <w:lastRenderedPageBreak/>
         <w:t>Counseling Center</w:t>
       </w:r>
       <w:bookmarkEnd w:id="300"/>
@@ -10530,7 +10438,7 @@
         </w:rPr>
         <w:t xml:space="preserve">, </w:t>
       </w:r>
-      <w:hyperlink r:id="rId22" w:history="1">
+      <w:hyperlink r:id="rId23" w:history="1">
         <w:r>
           <w:rPr>
             <w:rStyle w:val="Hyperlink"/>
@@ -10623,7 +10531,7 @@
         </w:rPr>
         <w:t xml:space="preserve">Live Chat: </w:t>
       </w:r>
-      <w:hyperlink r:id="rId23" w:history="1">
+      <w:hyperlink r:id="rId24" w:history="1">
         <w:r>
           <w:rPr>
             <w:rStyle w:val="Hyperlink"/>
@@ -10743,7 +10651,7 @@
         </w:rPr>
         <w:t>Shoreline Community College provides students with </w:t>
       </w:r>
-      <w:hyperlink r:id="rId24" w:tgtFrame="_blank" w:history="1">
+      <w:hyperlink r:id="rId25" w:tgtFrame="_blank" w:history="1">
         <w:r>
           <w:rPr>
             <w:rStyle w:val="Hyperlink"/>
@@ -10815,7 +10723,7 @@
         </w:rPr>
         <w:t>on study strategies, goal planning, time management, balancing life’s priorities, focus, motivation, and organization. Coaches also help you identify and connect to other resources. Coaching is not </w:t>
       </w:r>
-      <w:hyperlink r:id="rId25" w:tgtFrame="_blank" w:history="1">
+      <w:hyperlink r:id="rId26" w:tgtFrame="_blank" w:history="1">
         <w:r>
           <w:rPr>
             <w:rStyle w:val="Hyperlink"/>
@@ -10832,7 +10740,7 @@
         </w:rPr>
         <w:t>, </w:t>
       </w:r>
-      <w:hyperlink r:id="rId26" w:tgtFrame="_blank" w:history="1">
+      <w:hyperlink r:id="rId27" w:tgtFrame="_blank" w:history="1">
         <w:r>
           <w:rPr>
             <w:rStyle w:val="Hyperlink"/>
@@ -10849,7 +10757,7 @@
         </w:rPr>
         <w:t>, or </w:t>
       </w:r>
-      <w:hyperlink r:id="rId27" w:tgtFrame="_blank" w:history="1">
+      <w:hyperlink r:id="rId28" w:tgtFrame="_blank" w:history="1">
         <w:r>
           <w:rPr>
             <w:rStyle w:val="Hyperlink"/>
@@ -10892,7 +10800,7 @@
         </w:rPr>
         <w:t>For more information: </w:t>
       </w:r>
-      <w:hyperlink r:id="rId28" w:tgtFrame="_blank" w:history="1">
+      <w:hyperlink r:id="rId29" w:tgtFrame="_blank" w:history="1">
         <w:r>
           <w:rPr>
             <w:rStyle w:val="Hyperlink"/>
@@ -10933,7 +10841,7 @@
         </w:rPr>
         <w:t xml:space="preserve"> </w:t>
       </w:r>
-      <w:hyperlink r:id="rId29" w:history="1">
+      <w:hyperlink r:id="rId30" w:history="1">
         <w:r>
           <w:rPr>
             <w:rStyle w:val="Hyperlink"/>
@@ -11020,7 +10928,7 @@
         </w:rPr>
         <w:t xml:space="preserve">Check out the </w:t>
       </w:r>
-      <w:hyperlink r:id="rId30" w:history="1">
+      <w:hyperlink r:id="rId31" w:history="1">
         <w:r>
           <w:rPr>
             <w:rStyle w:val="Hyperlink"/>
@@ -11120,6 +11028,7 @@
         <w:rPr>
           <w:b/>
         </w:rPr>
+        <w:lastRenderedPageBreak/>
         <w:t>Privacy Policies</w:t>
       </w:r>
       <w:bookmarkEnd w:id="358"/>
@@ -11166,7 +11075,7 @@
           <w:numId w:val="33"/>
         </w:numPr>
       </w:pPr>
-      <w:hyperlink r:id="rId31" w:history="1">
+      <w:hyperlink r:id="rId32" w:history="1">
         <w:r>
           <w:rPr>
             <w:rStyle w:val="Hyperlink"/>
@@ -11191,7 +11100,7 @@
           <w:numId w:val="33"/>
         </w:numPr>
       </w:pPr>
-      <w:hyperlink r:id="rId32" w:tgtFrame="_blank" w:history="1">
+      <w:hyperlink r:id="rId33" w:tgtFrame="_blank" w:history="1">
         <w:r>
           <w:rPr>
             <w:rStyle w:val="Hyperlink"/>
@@ -11209,7 +11118,7 @@
           <w:numId w:val="33"/>
         </w:numPr>
       </w:pPr>
-      <w:hyperlink r:id="rId33" w:tgtFrame="_blank" w:history="1">
+      <w:hyperlink r:id="rId34" w:tgtFrame="_blank" w:history="1">
         <w:r>
           <w:rPr>
             <w:rStyle w:val="Hyperlink"/>
@@ -11227,7 +11136,7 @@
           <w:numId w:val="33"/>
         </w:numPr>
       </w:pPr>
-      <w:hyperlink r:id="rId34" w:tgtFrame="_blank" w:history="1">
+      <w:hyperlink r:id="rId35" w:tgtFrame="_blank" w:history="1">
         <w:r>
           <w:rPr>
             <w:rStyle w:val="Hyperlink"/>
@@ -11245,7 +11154,7 @@
           <w:numId w:val="33"/>
         </w:numPr>
       </w:pPr>
-      <w:hyperlink r:id="rId35" w:tgtFrame="_blank" w:history="1">
+      <w:hyperlink r:id="rId36" w:tgtFrame="_blank" w:history="1">
         <w:r>
           <w:rPr>
             <w:rStyle w:val="Hyperlink"/>
@@ -11263,7 +11172,7 @@
           <w:numId w:val="33"/>
         </w:numPr>
       </w:pPr>
-      <w:hyperlink r:id="rId36" w:tgtFrame="_blank" w:history="1">
+      <w:hyperlink r:id="rId37" w:tgtFrame="_blank" w:history="1">
         <w:r>
           <w:rPr>
             <w:rStyle w:val="Hyperlink"/>
@@ -11281,7 +11190,7 @@
           <w:numId w:val="33"/>
         </w:numPr>
       </w:pPr>
-      <w:hyperlink r:id="rId37" w:tgtFrame="_blank" w:history="1">
+      <w:hyperlink r:id="rId38" w:tgtFrame="_blank" w:history="1">
         <w:r>
           <w:rPr>
             <w:rStyle w:val="Hyperlink"/>
@@ -11374,7 +11283,7 @@
           <w:szCs w:val="28"/>
         </w:rPr>
       </w:pPr>
-      <w:hyperlink r:id="rId38" w:tgtFrame="_blank" w:history="1">
+      <w:hyperlink r:id="rId39" w:tgtFrame="_blank" w:history="1">
         <w:r>
           <w:rPr>
             <w:rStyle w:val="Hyperlink"/>
@@ -11397,7 +11306,7 @@
           <w:szCs w:val="28"/>
         </w:rPr>
       </w:pPr>
-      <w:hyperlink r:id="rId39" w:history="1">
+      <w:hyperlink r:id="rId40" w:history="1">
         <w:r>
           <w:rPr>
             <w:rStyle w:val="Hyperlink"/>
@@ -11420,7 +11329,7 @@
           <w:szCs w:val="28"/>
         </w:rPr>
       </w:pPr>
-      <w:hyperlink r:id="rId40" w:tgtFrame="_blank" w:history="1">
+      <w:hyperlink r:id="rId41" w:tgtFrame="_blank" w:history="1">
         <w:r>
           <w:rPr>
             <w:rStyle w:val="Hyperlink"/>
@@ -11437,7 +11346,7 @@
         </w:rPr>
         <w:t> </w:t>
       </w:r>
-      <w:hyperlink r:id="rId41" w:tgtFrame="_blank" w:history="1">
+      <w:hyperlink r:id="rId42" w:tgtFrame="_blank" w:history="1">
         <w:r>
           <w:rPr>
             <w:rStyle w:val="Hyperlink"/>
@@ -11467,7 +11376,7 @@
           <w:szCs w:val="28"/>
         </w:rPr>
       </w:pPr>
-      <w:hyperlink r:id="rId42" w:tgtFrame="_blank" w:history="1">
+      <w:hyperlink r:id="rId43" w:tgtFrame="_blank" w:history="1">
         <w:r>
           <w:rPr>
             <w:rStyle w:val="Hyperlink"/>
@@ -11490,7 +11399,7 @@
           <w:szCs w:val="28"/>
         </w:rPr>
       </w:pPr>
-      <w:hyperlink r:id="rId43" w:tgtFrame="_blank" w:history="1">
+      <w:hyperlink r:id="rId44" w:tgtFrame="_blank" w:history="1">
         <w:r>
           <w:rPr>
             <w:rStyle w:val="Hyperlink"/>
@@ -11527,8 +11436,8 @@
       </w:pPr>
     </w:p>
     <w:sectPr>
-      <w:footerReference w:type="even" r:id="rId44"/>
-      <w:footerReference w:type="default" r:id="rId45"/>
+      <w:footerReference w:type="even" r:id="rId45"/>
+      <w:footerReference w:type="default" r:id="rId46"/>
       <w:pgSz w:w="12240" w:h="15840"/>
       <w:pgMar w:top="1440" w:right="1440" w:bottom="1080" w:left="1440" w:header="720" w:footer="720" w:gutter="0"/>
       <w:cols w:space="720"/>
@@ -16102,7 +16011,7 @@
       </w:pPr>
     </w:pPrDefault>
   </w:docDefaults>
-  <w:latentStyles w:defLockedState="0" w:defUIPriority="99" w:defSemiHidden="0" w:defUnhideWhenUsed="0" w:defQFormat="0" w:count="377">
+  <w:latentStyles w:defLockedState="0" w:defUIPriority="99" w:defSemiHidden="0" w:defUnhideWhenUsed="0" w:defQFormat="0" w:count="376">
     <w:lsdException w:name="Normal" w:uiPriority="0" w:qFormat="1"/>
     <w:lsdException w:name="heading 1" w:uiPriority="9" w:qFormat="1"/>
     <w:lsdException w:name="heading 2" w:semiHidden="1" w:uiPriority="9" w:unhideWhenUsed="1" w:qFormat="1"/>
@@ -16477,7 +16386,6 @@
     <w:lsdException w:name="Mention" w:semiHidden="1" w:unhideWhenUsed="1"/>
     <w:lsdException w:name="Smart Hyperlink" w:semiHidden="1" w:unhideWhenUsed="1"/>
     <w:lsdException w:name="Smart Link" w:semiHidden="1" w:unhideWhenUsed="1"/>
-    <w:lsdException w:name="Smart Link Error" w:semiHidden="1" w:unhideWhenUsed="1"/>
   </w:latentStyles>
   <w:style w:type="paragraph" w:default="1" w:styleId="Normal">
     <w:name w:val="Normal"/>
@@ -17613,7 +17521,7 @@
 </file>
 
 <file path=customXml/itemProps1.xml><?xml version="1.0" encoding="utf-8"?>
-<ds:datastoreItem xmlns:ds="http://schemas.openxmlformats.org/officeDocument/2006/customXml" ds:itemID="{44891573-DF64-4DF5-96BE-CFB214822C71}">
+<ds:datastoreItem xmlns:ds="http://schemas.openxmlformats.org/officeDocument/2006/customXml" ds:itemID="{434D8D1D-B922-46FA-B712-4D550DF66765}">
   <ds:schemaRefs>
     <ds:schemaRef ds:uri="http://schemas.openxmlformats.org/officeDocument/2006/bibliography"/>
   </ds:schemaRefs>

</xml_diff>